<commit_message>
"Reporte práctica 1-(con conclusiones)"
Se anexan conclusiones
</commit_message>
<xml_diff>
--- a/Práctica_1.docx
+++ b/Práctica_1.docx
@@ -2596,6 +2596,22 @@
           </wp:inline>
         </w:drawing>
       </w:r>
+    </w:p>
+    <w:p>
+      <w:pPr>
+        <w:jc w:val="both"/>
+      </w:pPr>
+      <w:r>
+        <w:t>CONCLUSIONES</w:t>
+      </w:r>
+    </w:p>
+    <w:p>
+      <w:pPr>
+        <w:jc w:val="both"/>
+      </w:pPr>
+      <w:r>
+        <w:t>Se trabajó satisfactoriamente, logrando un aprendizaje sobre el mejor manejo de las útiles herramientas que internet nos ofrece.</w:t>
+      </w:r>
       <w:bookmarkStart w:id="0" w:name="_GoBack"/>
       <w:bookmarkEnd w:id="0"/>
     </w:p>
@@ -4677,7 +4693,7 @@
 </file>
 
 <file path=customXml/itemProps2.xml><?xml version="1.0" encoding="utf-8"?>
-<ds:datastoreItem xmlns:ds="http://schemas.openxmlformats.org/officeDocument/2006/customXml" ds:itemID="{789E71D0-2FA4-4880-9E76-7CFFEF79FF4D}">
+<ds:datastoreItem xmlns:ds="http://schemas.openxmlformats.org/officeDocument/2006/customXml" ds:itemID="{3DFED13F-6AB6-4B26-A526-3F60156C99AF}">
   <ds:schemaRefs>
     <ds:schemaRef ds:uri="http://schemas.openxmlformats.org/officeDocument/2006/bibliography"/>
   </ds:schemaRefs>

</xml_diff>